<commit_message>
Mise à jour et détail des différents livrables
Liste du travail à rendre
</commit_message>
<xml_diff>
--- a/ressources et autres/Tâches.docx
+++ b/ressources et autres/Tâches.docx
@@ -7,8 +7,13 @@
         <w:pStyle w:val="Titre"/>
       </w:pPr>
       <w:r>
-        <w:t>Projet : ces’Esport</w:t>
-      </w:r>
+        <w:t xml:space="preserve">Projet : </w:t>
+      </w:r>
+      <w:proofErr w:type="spellStart"/>
+      <w:r>
+        <w:t>ces’Esport</w:t>
+      </w:r>
+      <w:proofErr w:type="spellEnd"/>
     </w:p>
     <w:p>
       <w:pPr>
@@ -54,7 +59,7 @@
         </w:numPr>
       </w:pPr>
       <w:r>
-        <w:t>Joueurs pro</w:t>
+        <w:t>Joueurs pros</w:t>
       </w:r>
     </w:p>
     <w:p>
@@ -99,8 +104,13 @@
         </w:numPr>
       </w:pPr>
       <w:r>
-        <w:t>1 500€ cash prize</w:t>
-      </w:r>
+        <w:t xml:space="preserve">1 500€ cash </w:t>
+      </w:r>
+      <w:proofErr w:type="spellStart"/>
+      <w:r>
+        <w:t>prize</w:t>
+      </w:r>
+      <w:proofErr w:type="spellEnd"/>
     </w:p>
     <w:p>
       <w:pPr>
@@ -162,21 +172,33 @@
     <w:p>
       <w:pPr>
         <w:ind w:firstLine="708"/>
-        <w:rPr>
-          <w:lang w:val="en-GB"/>
-        </w:rPr>
-      </w:pPr>
-      <w:r>
-        <w:rPr>
-          <w:lang w:val="en-GB"/>
-        </w:rPr>
-        <w:t>-</w:t>
-      </w:r>
-      <w:r>
-        <w:rPr>
-          <w:lang w:val="en-GB"/>
-        </w:rPr>
-        <w:t>Pas de PC (Bring your own computer)</w:t>
+      </w:pPr>
+      <w:r>
+        <w:t>-Pas de PC (</w:t>
+      </w:r>
+      <w:proofErr w:type="spellStart"/>
+      <w:r>
+        <w:t>Bring</w:t>
+      </w:r>
+      <w:proofErr w:type="spellEnd"/>
+      <w:r>
+        <w:t xml:space="preserve"> </w:t>
+      </w:r>
+      <w:proofErr w:type="spellStart"/>
+      <w:r>
+        <w:t>your</w:t>
+      </w:r>
+      <w:proofErr w:type="spellEnd"/>
+      <w:r>
+        <w:t xml:space="preserve"> </w:t>
+      </w:r>
+      <w:proofErr w:type="spellStart"/>
+      <w:r>
+        <w:t>own</w:t>
+      </w:r>
+      <w:proofErr w:type="spellEnd"/>
+      <w:r>
+        <w:t xml:space="preserve"> computer)</w:t>
       </w:r>
     </w:p>
     <w:p>
@@ -257,66 +279,46 @@
       </w:r>
     </w:p>
     <w:p>
-      <w:pPr>
-        <w:rPr>
-          <w:lang w:val="en-GB"/>
-        </w:rPr>
-      </w:pPr>
-      <w:r>
-        <w:rPr>
-          <w:lang w:val="en-GB"/>
-        </w:rPr>
-        <w:t>Wifi : Heart Stone et g</w:t>
-      </w:r>
-      <w:r>
-        <w:rPr>
-          <w:lang w:val="en-GB"/>
-        </w:rPr>
-        <w:t>ra</w:t>
-      </w:r>
-      <w:r>
-        <w:rPr>
-          <w:lang w:val="en-GB"/>
-        </w:rPr>
-        <w:t>nd p</w:t>
-      </w:r>
-      <w:r>
-        <w:rPr>
-          <w:lang w:val="en-GB"/>
-        </w:rPr>
-        <w:t>ublic</w:t>
-      </w:r>
-    </w:p>
-    <w:p>
-      <w:pPr>
-        <w:rPr>
-          <w:lang w:val="en-GB"/>
-        </w:rPr>
-      </w:pPr>
-    </w:p>
-    <w:p>
-      <w:pPr>
-        <w:rPr>
-          <w:lang w:val="en-GB"/>
-        </w:rPr>
-      </w:pPr>
-      <w:r>
-        <w:rPr>
-          <w:lang w:val="en-GB"/>
-        </w:rPr>
-        <w:t>Local: Cs Go en LAN</w:t>
-      </w:r>
-    </w:p>
-    <w:p>
-      <w:pPr>
-        <w:rPr>
-          <w:lang w:val="en-GB"/>
-        </w:rPr>
-      </w:pPr>
-    </w:p>
-    <w:p>
-      <w:r>
-        <w:t>Internet en cable: jeux en f</w:t>
+      <w:r>
+        <w:t xml:space="preserve">Wifi : </w:t>
+      </w:r>
+      <w:proofErr w:type="spellStart"/>
+      <w:r>
+        <w:t>Heart</w:t>
+      </w:r>
+      <w:proofErr w:type="spellEnd"/>
+      <w:r>
+        <w:t xml:space="preserve"> Stone et grand public</w:t>
+      </w:r>
+    </w:p>
+    <w:p/>
+    <w:p>
+      <w:proofErr w:type="gramStart"/>
+      <w:r>
+        <w:t>Local:</w:t>
+      </w:r>
+      <w:proofErr w:type="gramEnd"/>
+      <w:r>
+        <w:t xml:space="preserve"> Cs Go en LAN</w:t>
+      </w:r>
+    </w:p>
+    <w:p/>
+    <w:p>
+      <w:r>
+        <w:t xml:space="preserve">Internet en </w:t>
+      </w:r>
+      <w:proofErr w:type="spellStart"/>
+      <w:proofErr w:type="gramStart"/>
+      <w:r>
+        <w:t>cable</w:t>
+      </w:r>
+      <w:proofErr w:type="spellEnd"/>
+      <w:r>
+        <w:t>:</w:t>
+      </w:r>
+      <w:proofErr w:type="gramEnd"/>
+      <w:r>
+        <w:t xml:space="preserve"> jeux en f</w:t>
       </w:r>
       <w:r>
         <w:t xml:space="preserve">ibre 300Mbits/s </w:t>
@@ -324,14 +326,24 @@
     </w:p>
     <w:p/>
     <w:p>
-      <w:r>
-        <w:t>Electricité : 360A dans l’armoire</w:t>
+      <w:proofErr w:type="spellStart"/>
+      <w:r>
+        <w:t>Electricité</w:t>
+      </w:r>
+      <w:proofErr w:type="spellEnd"/>
+      <w:r>
+        <w:t> : 360A dans l’armoire</w:t>
       </w:r>
     </w:p>
     <w:p/>
     <w:p>
-      <w:r>
-        <w:t>n sous réseaux à créer.</w:t>
+      <w:proofErr w:type="gramStart"/>
+      <w:r>
+        <w:t>n</w:t>
+      </w:r>
+      <w:proofErr w:type="gramEnd"/>
+      <w:r>
+        <w:t xml:space="preserve"> sous réseaux à créer.</w:t>
       </w:r>
     </w:p>
     <w:p/>
@@ -379,7 +391,15 @@
     </w:p>
     <w:p>
       <w:r>
-        <w:t>Sécuriser les points d’accès (mdp et identifiant)</w:t>
+        <w:t>Sécuriser les points d’accès (</w:t>
+      </w:r>
+      <w:proofErr w:type="spellStart"/>
+      <w:r>
+        <w:t>mdp</w:t>
+      </w:r>
+      <w:proofErr w:type="spellEnd"/>
+      <w:r>
+        <w:t xml:space="preserve"> et identifiant)</w:t>
       </w:r>
     </w:p>
     <w:p>
@@ -394,7 +414,15 @@
     </w:p>
     <w:p>
       <w:r>
-        <w:t>Sécurité des fils/branchements. (pont protecteurs etc.)</w:t>
+        <w:t>Sécurité des fils/branchements. (</w:t>
+      </w:r>
+      <w:proofErr w:type="gramStart"/>
+      <w:r>
+        <w:t>pont</w:t>
+      </w:r>
+      <w:proofErr w:type="gramEnd"/>
+      <w:r>
+        <w:t xml:space="preserve"> protecteurs etc.)</w:t>
       </w:r>
     </w:p>
     <w:p/>
@@ -409,17 +437,28 @@
         <w:jc w:val="left"/>
       </w:pPr>
       <w:r>
-        <w:lastRenderedPageBreak/>
         <w:t>Livrables :</w:t>
       </w:r>
     </w:p>
     <w:p>
       <w:r>
-        <w:t>(À rendre sous la forme .pdf)</w:t>
+        <w:t>(À rendre sous la forme .</w:t>
+      </w:r>
+      <w:proofErr w:type="spellStart"/>
+      <w:r>
+        <w:t>pdf</w:t>
+      </w:r>
+      <w:proofErr w:type="spellEnd"/>
+      <w:r>
+        <w:t>)</w:t>
       </w:r>
     </w:p>
     <w:p/>
     <w:p>
+      <w:pPr>
+        <w:pStyle w:val="Titre2"/>
+        <w:jc w:val="both"/>
+      </w:pPr>
       <w:r>
         <w:t>Dossier des câbles :</w:t>
       </w:r>
@@ -431,9 +470,19 @@
           <w:ilvl w:val="0"/>
           <w:numId w:val="1"/>
         </w:numPr>
-      </w:pPr>
-      <w:r>
-        <w:t>Maquette Packet Tracer (Topologie physique.)</w:t>
+        <w:jc w:val="both"/>
+      </w:pPr>
+      <w:r>
+        <w:t xml:space="preserve">Répartition des câbles </w:t>
+      </w:r>
+      <w:r>
+        <w:t>sur un plan</w:t>
+      </w:r>
+      <w:r>
+        <w:t xml:space="preserve"> avec emplacement longueur et type de câble</w:t>
+      </w:r>
+      <w:r>
+        <w:t xml:space="preserve"> et emplacement locaux techniques et équipements</w:t>
       </w:r>
     </w:p>
     <w:p>
@@ -443,9 +492,22 @@
           <w:ilvl w:val="0"/>
           <w:numId w:val="1"/>
         </w:numPr>
-      </w:pPr>
-      <w:r>
-        <w:t>Maquette Packet Tracer (Wifi )</w:t>
+        <w:jc w:val="both"/>
+      </w:pPr>
+      <w:r>
+        <w:t>Un argumentaire sur le choix du/des supports, leurs caractéristiques techniques, les concepts</w:t>
+      </w:r>
+      <w:r>
+        <w:br/>
+      </w:r>
+      <w:r>
+        <w:t>scientifiques sur lesquels reposent ces technologies, les avantages et limites et enfin les normes</w:t>
+      </w:r>
+      <w:r>
+        <w:br/>
+      </w:r>
+      <w:r>
+        <w:t>respectées.</w:t>
       </w:r>
     </w:p>
     <w:p>
@@ -455,9 +517,25 @@
           <w:ilvl w:val="0"/>
           <w:numId w:val="1"/>
         </w:numPr>
-      </w:pPr>
-      <w:r>
-        <w:t>Dossier de justification des choix techniques.</w:t>
+        <w:jc w:val="both"/>
+      </w:pPr>
+      <w:r>
+        <w:t>Calculs</w:t>
+      </w:r>
+      <w:r>
+        <w:t xml:space="preserve"> précis</w:t>
+      </w:r>
+      <w:r>
+        <w:t xml:space="preserve"> de longueur des câbles</w:t>
+      </w:r>
+      <w:r>
+        <w:t xml:space="preserve"> + </w:t>
+      </w:r>
+      <w:r>
+        <w:t>marge</w:t>
+      </w:r>
+      <w:r>
+        <w:t>s (justifier)</w:t>
       </w:r>
     </w:p>
     <w:p>
@@ -467,15 +545,38 @@
           <w:ilvl w:val="0"/>
           <w:numId w:val="1"/>
         </w:numPr>
-      </w:pPr>
-      <w:r>
-        <w:t>Procédure de déploiement</w:t>
-      </w:r>
-    </w:p>
-    <w:p/>
-    <w:p>
-      <w:r>
-        <w:t xml:space="preserve">Planning de déploiement : </w:t>
+        <w:jc w:val="both"/>
+      </w:pPr>
+      <w:r>
+        <w:t>Ensemble des données pour installer les câbles</w:t>
+      </w:r>
+    </w:p>
+    <w:p>
+      <w:pPr>
+        <w:jc w:val="both"/>
+      </w:pPr>
+    </w:p>
+    <w:p>
+      <w:pPr>
+        <w:pStyle w:val="Titre2"/>
+        <w:jc w:val="both"/>
+      </w:pPr>
+      <w:r>
+        <w:t>Dossier de justification des choix techniques</w:t>
+      </w:r>
+    </w:p>
+    <w:p>
+      <w:pPr>
+        <w:jc w:val="both"/>
+      </w:pPr>
+    </w:p>
+    <w:p>
+      <w:pPr>
+        <w:pStyle w:val="Titre2"/>
+        <w:jc w:val="both"/>
+      </w:pPr>
+      <w:r>
+        <w:t>Plans :</w:t>
       </w:r>
     </w:p>
     <w:p>
@@ -485,9 +586,10 @@
           <w:ilvl w:val="0"/>
           <w:numId w:val="1"/>
         </w:numPr>
-      </w:pPr>
-      <w:r>
-        <w:t>Topologie des câbles</w:t>
+        <w:jc w:val="both"/>
+      </w:pPr>
+      <w:r>
+        <w:t>Plan logique du réseau</w:t>
       </w:r>
     </w:p>
     <w:p>
@@ -497,15 +599,24 @@
           <w:ilvl w:val="0"/>
           <w:numId w:val="1"/>
         </w:numPr>
-      </w:pPr>
-      <w:r>
-        <w:t>Planning sur 2 jours</w:t>
-      </w:r>
-    </w:p>
-    <w:p/>
-    <w:p>
-      <w:r>
-        <w:t>Budget :</w:t>
+        <w:jc w:val="both"/>
+      </w:pPr>
+      <w:r>
+        <w:t>Plan physique avec câbles et emplacement du matériel</w:t>
+      </w:r>
+    </w:p>
+    <w:p>
+      <w:pPr>
+        <w:jc w:val="both"/>
+      </w:pPr>
+    </w:p>
+    <w:p>
+      <w:pPr>
+        <w:pStyle w:val="Titre2"/>
+        <w:jc w:val="both"/>
+      </w:pPr>
+      <w:r>
+        <w:t xml:space="preserve">Planning de déploiement : </w:t>
       </w:r>
     </w:p>
     <w:p>
@@ -515,9 +626,10 @@
           <w:ilvl w:val="0"/>
           <w:numId w:val="1"/>
         </w:numPr>
-      </w:pPr>
-      <w:r>
-        <w:t>Dépenses</w:t>
+        <w:jc w:val="both"/>
+      </w:pPr>
+      <w:r>
+        <w:t>Topologie des câbles</w:t>
       </w:r>
     </w:p>
     <w:p>
@@ -527,45 +639,286 @@
           <w:ilvl w:val="0"/>
           <w:numId w:val="1"/>
         </w:numPr>
-      </w:pPr>
-      <w:r>
-        <w:t>Recette des pubs, sponsors, billets, exposant.</w:t>
+        <w:jc w:val="both"/>
+      </w:pPr>
+      <w:r>
+        <w:t>Planning sur 2 jours</w:t>
+      </w:r>
+    </w:p>
+    <w:p>
+      <w:pPr>
+        <w:pStyle w:val="Paragraphedeliste"/>
+        <w:numPr>
+          <w:ilvl w:val="0"/>
+          <w:numId w:val="1"/>
+        </w:numPr>
+        <w:jc w:val="both"/>
+      </w:pPr>
+      <w:r>
+        <w:t>Procédure d’installation et de configuration pour gagner du temps</w:t>
+      </w:r>
+    </w:p>
+    <w:p>
+      <w:pPr>
+        <w:jc w:val="both"/>
+      </w:pPr>
+    </w:p>
+    <w:p>
+      <w:pPr>
+        <w:pStyle w:val="Titre2"/>
+        <w:jc w:val="both"/>
+      </w:pPr>
+      <w:r>
+        <w:t>Budget :</w:t>
+      </w:r>
+    </w:p>
+    <w:p>
+      <w:pPr>
+        <w:pStyle w:val="Paragraphedeliste"/>
+        <w:numPr>
+          <w:ilvl w:val="0"/>
+          <w:numId w:val="1"/>
+        </w:numPr>
+        <w:jc w:val="both"/>
+      </w:pPr>
+      <w:r>
+        <w:t>Dépenses</w:t>
+      </w:r>
+    </w:p>
+    <w:p>
+      <w:pPr>
+        <w:pStyle w:val="Paragraphedeliste"/>
+        <w:numPr>
+          <w:ilvl w:val="0"/>
+          <w:numId w:val="1"/>
+        </w:numPr>
+        <w:jc w:val="both"/>
+      </w:pPr>
+      <w:r>
+        <w:t>Recette des pubs, sponsors, billets, exposant</w:t>
+      </w:r>
+    </w:p>
+    <w:p>
+      <w:pPr>
+        <w:pStyle w:val="Paragraphedeliste"/>
+        <w:numPr>
+          <w:ilvl w:val="0"/>
+          <w:numId w:val="1"/>
+        </w:numPr>
+        <w:jc w:val="both"/>
+      </w:pPr>
+      <w:r>
+        <w:t>Établir un devi</w:t>
+      </w:r>
+      <w:r>
+        <w:t>s</w:t>
+      </w:r>
+      <w:r>
+        <w:t xml:space="preserve"> détaillé</w:t>
+      </w:r>
+    </w:p>
+    <w:p>
+      <w:pPr>
+        <w:jc w:val="both"/>
+      </w:pPr>
+    </w:p>
+    <w:p>
+      <w:pPr>
+        <w:pStyle w:val="Titre2"/>
+        <w:jc w:val="both"/>
+      </w:pPr>
+      <w:r>
+        <w:t>Synthèses des difficultés rencontrées</w:t>
       </w:r>
     </w:p>
     <w:p/>
     <w:p>
-      <w:r>
-        <w:t xml:space="preserve">Synthèses des difficultés </w:t>
-      </w:r>
-      <w:r>
-        <w:t>rencontrées.</w:t>
+      <w:pPr>
+        <w:pStyle w:val="Titre2"/>
+      </w:pPr>
+      <w:r>
+        <w:t>Rapport de justification des choix techniques</w:t>
+      </w:r>
+    </w:p>
+    <w:p>
+      <w:pPr>
+        <w:jc w:val="both"/>
+      </w:pPr>
+    </w:p>
+    <w:p>
+      <w:pPr>
+        <w:pStyle w:val="Titre2"/>
+        <w:jc w:val="both"/>
+      </w:pPr>
+      <w:r>
+        <w:t xml:space="preserve">Modélisation </w:t>
+      </w:r>
+      <w:proofErr w:type="spellStart"/>
+      <w:r>
+        <w:t>P</w:t>
+      </w:r>
+      <w:r>
+        <w:t>acket</w:t>
+      </w:r>
+      <w:proofErr w:type="spellEnd"/>
+      <w:r>
+        <w:t xml:space="preserve"> Tracer :</w:t>
+      </w:r>
+    </w:p>
+    <w:p>
+      <w:pPr>
+        <w:pStyle w:val="Paragraphedeliste"/>
+        <w:numPr>
+          <w:ilvl w:val="0"/>
+          <w:numId w:val="1"/>
+        </w:numPr>
+        <w:jc w:val="both"/>
+      </w:pPr>
+      <w:r>
+        <w:t>Possibilité de faire une démonstration</w:t>
+      </w:r>
+    </w:p>
+    <w:p>
+      <w:pPr>
+        <w:pStyle w:val="Paragraphedeliste"/>
+        <w:numPr>
+          <w:ilvl w:val="0"/>
+          <w:numId w:val="1"/>
+        </w:numPr>
+        <w:jc w:val="both"/>
+      </w:pPr>
+      <w:r>
+        <w:t>Représentation filaire et wifi</w:t>
+      </w:r>
+    </w:p>
+    <w:p>
+      <w:pPr>
+        <w:pStyle w:val="Paragraphedeliste"/>
+        <w:numPr>
+          <w:ilvl w:val="0"/>
+          <w:numId w:val="1"/>
+        </w:numPr>
+        <w:jc w:val="both"/>
+      </w:pPr>
+      <w:r>
+        <w:t>Les maquettes des solutions demandées. Vous devrez proposer une architecture pour la</w:t>
+      </w:r>
+      <w:r>
+        <w:br/>
+      </w:r>
+      <w:r>
+        <w:t xml:space="preserve">connectivité filaire et sans-fil sous </w:t>
+      </w:r>
+      <w:proofErr w:type="spellStart"/>
+      <w:r>
+        <w:t>Packet</w:t>
+      </w:r>
+      <w:proofErr w:type="spellEnd"/>
+      <w:r>
+        <w:t xml:space="preserve"> Tracer. Un scenario devra conduire la démonstration</w:t>
+      </w:r>
+      <w:r>
+        <w:br/>
+      </w:r>
+      <w:r>
+        <w:t>fonctionnelle de la maquette. Pour démontrer qu’un joueur peut accéder à un serveur en local ou</w:t>
+      </w:r>
+      <w:r>
+        <w:br/>
+      </w:r>
+      <w:r>
+        <w:t xml:space="preserve">à internet depuis son PC ou un smartphone (ou autre </w:t>
+      </w:r>
+      <w:proofErr w:type="spellStart"/>
+      <w:r>
+        <w:t>device</w:t>
+      </w:r>
+      <w:proofErr w:type="spellEnd"/>
+      <w:r>
+        <w:t xml:space="preserve"> sans fil), inutile de représenter</w:t>
+      </w:r>
+      <w:r>
+        <w:br/>
+      </w:r>
+      <w:r>
+        <w:t>l’ensemble des joueurs. Un joueur par zone de jeu suffira. Une représentation de la couverture du</w:t>
+      </w:r>
+      <w:r>
+        <w:br/>
+      </w:r>
+      <w:proofErr w:type="spellStart"/>
+      <w:r>
+        <w:t>WiFi</w:t>
+      </w:r>
+      <w:proofErr w:type="spellEnd"/>
+      <w:r>
+        <w:t xml:space="preserve"> dans le bâtiment est attendue également. Les aspects concernant la sécurité des connexions</w:t>
+      </w:r>
+      <w:r>
+        <w:br/>
+      </w:r>
+      <w:r>
+        <w:t>sans fil doivent être abordés</w:t>
+      </w:r>
+    </w:p>
+    <w:p>
+      <w:pPr>
+        <w:jc w:val="both"/>
+      </w:pPr>
+    </w:p>
+    <w:p>
+      <w:pPr>
+        <w:pStyle w:val="Titre2"/>
+        <w:jc w:val="both"/>
+      </w:pPr>
+      <w:r>
+        <w:t>Bilan personnel sur le projet</w:t>
+      </w:r>
+    </w:p>
+    <w:p/>
+    <w:p>
+      <w:pPr>
+        <w:pStyle w:val="Titre2"/>
+      </w:pPr>
+      <w:r>
+        <w:t>Planning prévisionnel et réel de la semaine</w:t>
       </w:r>
       <w:bookmarkStart w:id="0" w:name="_GoBack"/>
       <w:bookmarkEnd w:id="0"/>
     </w:p>
-    <w:p/>
-    <w:p>
-      <w:r>
-        <w:t>Bilan personnel sur le projet.</w:t>
-      </w:r>
-    </w:p>
-    <w:p/>
-    <w:p/>
-    <w:p>
-      <w:pPr>
-        <w:pStyle w:val="Sous-titre"/>
-        <w:jc w:val="left"/>
+    <w:p>
+      <w:pPr>
+        <w:jc w:val="both"/>
+      </w:pPr>
+    </w:p>
+    <w:p>
+      <w:pPr>
+        <w:pStyle w:val="Titre2"/>
+        <w:jc w:val="both"/>
       </w:pPr>
       <w:r>
         <w:t>Bonus :</w:t>
       </w:r>
     </w:p>
     <w:p>
-      <w:r>
-        <w:t>Crée un fichier .bat pour donner les login et mdp directement à l’utilisateur selon le réseau auquel il souhaite se connecter.</w:t>
-      </w:r>
-    </w:p>
-    <w:p/>
+      <w:pPr>
+        <w:jc w:val="both"/>
+      </w:pPr>
+      <w:r>
+        <w:t xml:space="preserve">Crée un fichier .bat pour donner les login et </w:t>
+      </w:r>
+      <w:r>
+        <w:t>mot de passe</w:t>
+      </w:r>
+      <w:r>
+        <w:t xml:space="preserve"> directement à l’utilisateur selon le réseau auquel il souhaite se connecter.</w:t>
+      </w:r>
+    </w:p>
+    <w:p>
+      <w:pPr>
+        <w:jc w:val="both"/>
+      </w:pPr>
+    </w:p>
     <w:sectPr>
       <w:pgSz w:w="11906" w:h="16838"/>
       <w:pgMar w:top="1417" w:right="1417" w:bottom="1417" w:left="1417" w:header="708" w:footer="708" w:gutter="0"/>
@@ -1124,21 +1477,15 @@
     <w:next w:val="Normal"/>
     <w:link w:val="Titre2Car"/>
     <w:uiPriority w:val="9"/>
-    <w:semiHidden/>
     <w:unhideWhenUsed/>
     <w:qFormat/>
-    <w:rsid w:val="00104B43"/>
+    <w:rsid w:val="00C32120"/>
     <w:pPr>
-      <w:keepNext/>
-      <w:keepLines/>
-      <w:spacing w:before="160" w:after="40" w:line="240" w:lineRule="auto"/>
-      <w:jc w:val="center"/>
       <w:outlineLvl w:val="1"/>
     </w:pPr>
     <w:rPr>
-      <w:rFonts w:asciiTheme="majorHAnsi" w:eastAsiaTheme="majorEastAsia" w:hAnsiTheme="majorHAnsi" w:cstheme="majorBidi"/>
-      <w:sz w:val="32"/>
-      <w:szCs w:val="32"/>
+      <w:sz w:val="28"/>
+      <w:u w:val="single"/>
     </w:rPr>
   </w:style>
   <w:style w:type="paragraph" w:styleId="Titre3">
@@ -1347,12 +1694,10 @@
     <w:basedOn w:val="Policepardfaut"/>
     <w:link w:val="Titre2"/>
     <w:uiPriority w:val="9"/>
-    <w:semiHidden/>
-    <w:rsid w:val="00104B43"/>
-    <w:rPr>
-      <w:rFonts w:asciiTheme="majorHAnsi" w:eastAsiaTheme="majorEastAsia" w:hAnsiTheme="majorHAnsi" w:cstheme="majorBidi"/>
-      <w:sz w:val="32"/>
-      <w:szCs w:val="32"/>
+    <w:rsid w:val="00C32120"/>
+    <w:rPr>
+      <w:sz w:val="28"/>
+      <w:u w:val="single"/>
     </w:rPr>
   </w:style>
   <w:style w:type="character" w:customStyle="1" w:styleId="Titre3Car">
@@ -1838,6 +2183,21 @@
       <w:rFonts w:ascii="Segoe UI" w:hAnsi="Segoe UI" w:cs="Segoe UI"/>
       <w:sz w:val="18"/>
       <w:szCs w:val="18"/>
+    </w:rPr>
+  </w:style>
+  <w:style w:type="character" w:customStyle="1" w:styleId="fontstyle01">
+    <w:name w:val="fontstyle01"/>
+    <w:basedOn w:val="Policepardfaut"/>
+    <w:rsid w:val="00483527"/>
+    <w:rPr>
+      <w:rFonts w:ascii="Calibri" w:hAnsi="Calibri" w:cs="Calibri" w:hint="default"/>
+      <w:b w:val="0"/>
+      <w:bCs w:val="0"/>
+      <w:i w:val="0"/>
+      <w:iCs w:val="0"/>
+      <w:color w:val="000000"/>
+      <w:sz w:val="22"/>
+      <w:szCs w:val="22"/>
     </w:rPr>
   </w:style>
 </w:styles>
@@ -2114,7 +2474,7 @@
 </file>
 
 <file path=customXml/itemProps1.xml><?xml version="1.0" encoding="utf-8"?>
-<ds:datastoreItem xmlns:ds="http://schemas.openxmlformats.org/officeDocument/2006/customXml" ds:itemID="{93E16D5D-962F-4B85-8769-A60FCFEF5BB4}">
+<ds:datastoreItem xmlns:ds="http://schemas.openxmlformats.org/officeDocument/2006/customXml" ds:itemID="{AB56415A-E3C0-4CE4-8E6F-69E6BF5E351E}">
   <ds:schemaRefs>
     <ds:schemaRef ds:uri="http://schemas.openxmlformats.org/officeDocument/2006/bibliography"/>
   </ds:schemaRefs>

</xml_diff>